<commit_message>
Modif rapport utilisateur 3
</commit_message>
<xml_diff>
--- a/rapports/MANUEL UTILISATEUR.docx
+++ b/rapports/MANUEL UTILISATEUR.docx
@@ -1275,7 +1275,23 @@
           <w:szCs w:val="24"/>
         </w:rPr>
         <w:tab/>
-        <w:t>Si vous êtes déjà membres, connectez v</w:t>
+        <w:t>Si vo</w:t>
+      </w:r>
+      <w:r>
+        <w:rPr>
+          <w:rFonts w:ascii="Arial" w:hAnsi="Arial" w:cs="Arial"/>
+          <w:sz w:val="24"/>
+          <w:szCs w:val="24"/>
+        </w:rPr>
+        <w:t>us êtes déjà membres, connectez-</w:t>
+      </w:r>
+      <w:r>
+        <w:rPr>
+          <w:rFonts w:ascii="Arial" w:hAnsi="Arial" w:cs="Arial"/>
+          <w:sz w:val="24"/>
+          <w:szCs w:val="24"/>
+        </w:rPr>
+        <w:t>v</w:t>
       </w:r>
       <w:r>
         <w:rPr>
@@ -1291,7 +1307,23 @@
           <w:sz w:val="24"/>
           <w:szCs w:val="24"/>
         </w:rPr>
-        <w:t>mail et votre mot de passe puis cliquez sur « connexion ».</w:t>
+        <w:t>mail et votre m</w:t>
+      </w:r>
+      <w:r>
+        <w:rPr>
+          <w:rFonts w:ascii="Arial" w:hAnsi="Arial" w:cs="Arial"/>
+          <w:sz w:val="24"/>
+          <w:szCs w:val="24"/>
+        </w:rPr>
+        <w:t>ot de passe puis cliquez sur « C</w:t>
+      </w:r>
+      <w:r>
+        <w:rPr>
+          <w:rFonts w:ascii="Arial" w:hAnsi="Arial" w:cs="Arial"/>
+          <w:sz w:val="24"/>
+          <w:szCs w:val="24"/>
+        </w:rPr>
+        <w:t>onnexion ».</w:t>
       </w:r>
     </w:p>
     <w:p>
@@ -1319,7 +1351,23 @@
           <w:szCs w:val="24"/>
         </w:rPr>
         <w:tab/>
-        <w:t>Si vous êtes un nouveau membre, inscrivez-vous en remplissant tous les champs du formulaire puis cliquez sur « valider ».</w:t>
+        <w:t>Si vous êtes un nouveau membre, inscrivez-vous en remplissant tous les champs du</w:t>
+      </w:r>
+      <w:r>
+        <w:rPr>
+          <w:rFonts w:ascii="Arial" w:hAnsi="Arial" w:cs="Arial"/>
+          <w:sz w:val="24"/>
+          <w:szCs w:val="24"/>
+        </w:rPr>
+        <w:t xml:space="preserve"> formulaire puis cliquez sur « V</w:t>
+      </w:r>
+      <w:r>
+        <w:rPr>
+          <w:rFonts w:ascii="Arial" w:hAnsi="Arial" w:cs="Arial"/>
+          <w:sz w:val="24"/>
+          <w:szCs w:val="24"/>
+        </w:rPr>
+        <w:t>alider ».</w:t>
       </w:r>
     </w:p>
     <w:p>
@@ -1452,7 +1500,23 @@
           <w:sz w:val="24"/>
           <w:szCs w:val="24"/>
         </w:rPr>
-        <w:t xml:space="preserve">scrites au centre « Voyages », « Contact », </w:t>
+        <w:t>scrites au centre « Voyages », « Contact</w:t>
+      </w:r>
+      <w:r>
+        <w:rPr>
+          <w:rFonts w:ascii="Arial" w:hAnsi="Arial" w:cs="Arial"/>
+          <w:sz w:val="24"/>
+          <w:szCs w:val="24"/>
+        </w:rPr>
+        <w:t>s</w:t>
+      </w:r>
+      <w:r>
+        <w:rPr>
+          <w:rFonts w:ascii="Arial" w:hAnsi="Arial" w:cs="Arial"/>
+          <w:sz w:val="24"/>
+          <w:szCs w:val="24"/>
+        </w:rPr>
+        <w:t xml:space="preserve"> », </w:t>
       </w:r>
       <w:r>
         <w:rPr>
@@ -1600,7 +1664,39 @@
           <w:sz w:val="24"/>
           <w:szCs w:val="24"/>
         </w:rPr>
-        <w:t xml:space="preserve"> existent aussi sous forme d’icône, utilisable dans n’importe quelle page du site.</w:t>
+        <w:t xml:space="preserve"> existent aussi sous forme d’icône</w:t>
+      </w:r>
+      <w:r>
+        <w:rPr>
+          <w:rFonts w:ascii="Arial" w:hAnsi="Arial" w:cs="Arial"/>
+          <w:sz w:val="24"/>
+          <w:szCs w:val="24"/>
+        </w:rPr>
+        <w:t>s</w:t>
+      </w:r>
+      <w:r>
+        <w:rPr>
+          <w:rFonts w:ascii="Arial" w:hAnsi="Arial" w:cs="Arial"/>
+          <w:sz w:val="24"/>
+          <w:szCs w:val="24"/>
+        </w:rPr>
+        <w:t>, utilisable</w:t>
+      </w:r>
+      <w:r>
+        <w:rPr>
+          <w:rFonts w:ascii="Arial" w:hAnsi="Arial" w:cs="Arial"/>
+          <w:sz w:val="24"/>
+          <w:szCs w:val="24"/>
+        </w:rPr>
+        <w:t>s</w:t>
+      </w:r>
+      <w:r>
+        <w:rPr>
+          <w:rFonts w:ascii="Arial" w:hAnsi="Arial" w:cs="Arial"/>
+          <w:sz w:val="24"/>
+          <w:szCs w:val="24"/>
+        </w:rPr>
+        <w:t xml:space="preserve"> dans n’importe quelle page du site.</w:t>
       </w:r>
     </w:p>
     <w:p>
@@ -1984,7 +2080,31 @@
           <w:sz w:val="24"/>
           <w:szCs w:val="24"/>
         </w:rPr>
-        <w:t>ez toutes les informations concernant le voyage, pour prendre contact avec le conducteur, cliquer sur « Ajouter »</w:t>
+        <w:t>ez toutes les informations concernant le voyage, pour prendre con</w:t>
+      </w:r>
+      <w:r>
+        <w:rPr>
+          <w:rFonts w:ascii="Arial" w:hAnsi="Arial" w:cs="Arial"/>
+          <w:sz w:val="24"/>
+          <w:szCs w:val="24"/>
+        </w:rPr>
+        <w:t>tact avec le conducteur, cliquez</w:t>
+      </w:r>
+      <w:r>
+        <w:rPr>
+          <w:rFonts w:ascii="Arial" w:hAnsi="Arial" w:cs="Arial"/>
+          <w:sz w:val="24"/>
+          <w:szCs w:val="24"/>
+        </w:rPr>
+        <w:t xml:space="preserve"> sur « a</w:t>
+      </w:r>
+      <w:r>
+        <w:rPr>
+          <w:rFonts w:ascii="Arial" w:hAnsi="Arial" w:cs="Arial"/>
+          <w:sz w:val="24"/>
+          <w:szCs w:val="24"/>
+        </w:rPr>
+        <w:t>jouter »</w:t>
       </w:r>
     </w:p>
     <w:p>
@@ -2100,7 +2220,15 @@
           <w:szCs w:val="24"/>
         </w:rPr>
         <w:tab/>
-        <w:t>Allez dans l’onglet « voyages » et cliquez sur « Nouveau »</w:t>
+        <w:t>Allez dans l’onglet « V</w:t>
+      </w:r>
+      <w:r>
+        <w:rPr>
+          <w:rFonts w:ascii="Arial" w:hAnsi="Arial" w:cs="Arial"/>
+          <w:sz w:val="24"/>
+          <w:szCs w:val="24"/>
+        </w:rPr>
+        <w:t>oyages » et cliquez sur « Nouveau »</w:t>
       </w:r>
       <w:r>
         <w:rPr>
@@ -2622,15 +2750,31 @@
           <w:sz w:val="24"/>
           <w:szCs w:val="24"/>
         </w:rPr>
-        <w:t>, vous allez être redirigez vers la messagerie. Envoyez votre me</w:t>
-      </w:r>
-      <w:r>
-        <w:rPr>
-          <w:rFonts w:ascii="Arial" w:hAnsi="Arial" w:cs="Arial"/>
-          <w:sz w:val="24"/>
-          <w:szCs w:val="24"/>
-        </w:rPr>
-        <w:t>ssage et cliquer sur « Envoyez ».</w:t>
+        <w:t>, vous allez être redirigé</w:t>
+      </w:r>
+      <w:r>
+        <w:rPr>
+          <w:rFonts w:ascii="Arial" w:hAnsi="Arial" w:cs="Arial"/>
+          <w:sz w:val="24"/>
+          <w:szCs w:val="24"/>
+        </w:rPr>
+        <w:t xml:space="preserve"> vers la messagerie. Envoyez votre me</w:t>
+      </w:r>
+      <w:r>
+        <w:rPr>
+          <w:rFonts w:ascii="Arial" w:hAnsi="Arial" w:cs="Arial"/>
+          <w:sz w:val="24"/>
+          <w:szCs w:val="24"/>
+        </w:rPr>
+        <w:t>ssage et cliquez sur « Envoyer</w:t>
+      </w:r>
+      <w:r>
+        <w:rPr>
+          <w:rFonts w:ascii="Arial" w:hAnsi="Arial" w:cs="Arial"/>
+          <w:sz w:val="24"/>
+          <w:szCs w:val="24"/>
+        </w:rPr>
+        <w:t> ».</w:t>
       </w:r>
     </w:p>
     <w:p>
@@ -2889,7 +3033,31 @@
           <w:szCs w:val="24"/>
         </w:rPr>
         <w:tab/>
-        <w:t>À tout moment, vous pouvez modifiez vos informations, visibles par vos contact</w:t>
+        <w:t>À t</w:t>
+      </w:r>
+      <w:r>
+        <w:rPr>
+          <w:rFonts w:ascii="Arial" w:hAnsi="Arial" w:cs="Arial"/>
+          <w:sz w:val="24"/>
+          <w:szCs w:val="24"/>
+        </w:rPr>
+        <w:t>out moment, vous pouvez modifier</w:t>
+      </w:r>
+      <w:r>
+        <w:rPr>
+          <w:rFonts w:ascii="Arial" w:hAnsi="Arial" w:cs="Arial"/>
+          <w:sz w:val="24"/>
+          <w:szCs w:val="24"/>
+        </w:rPr>
+        <w:t xml:space="preserve"> vos informations, visibles par vos contact</w:t>
+      </w:r>
+      <w:r>
+        <w:rPr>
+          <w:rFonts w:ascii="Arial" w:hAnsi="Arial" w:cs="Arial"/>
+          <w:sz w:val="24"/>
+          <w:szCs w:val="24"/>
+        </w:rPr>
+        <w:t>s</w:t>
       </w:r>
       <w:r>
         <w:rPr>
@@ -2905,7 +3073,15 @@
           <w:sz w:val="24"/>
           <w:szCs w:val="24"/>
         </w:rPr>
-        <w:t xml:space="preserve"> en cliquant sur l’icône « paramètre »</w:t>
+        <w:t xml:space="preserve"> en cliquant sur l’icône « P</w:t>
+      </w:r>
+      <w:r>
+        <w:rPr>
+          <w:rFonts w:ascii="Arial" w:hAnsi="Arial" w:cs="Arial"/>
+          <w:sz w:val="24"/>
+          <w:szCs w:val="24"/>
+        </w:rPr>
+        <w:t>aramètre »</w:t>
       </w:r>
       <w:r>
         <w:rPr>
@@ -3050,7 +3226,23 @@
           <w:sz w:val="24"/>
           <w:szCs w:val="24"/>
         </w:rPr>
-        <w:t xml:space="preserve"> ou supprimer votre compte. Attention, si vous supprimer votre compte, celui-ci sera irrécupérable.</w:t>
+        <w:t xml:space="preserve"> ou supprimer votre comp</w:t>
+      </w:r>
+      <w:r>
+        <w:rPr>
+          <w:rFonts w:ascii="Arial" w:hAnsi="Arial" w:cs="Arial"/>
+          <w:sz w:val="24"/>
+          <w:szCs w:val="24"/>
+        </w:rPr>
+        <w:t>te. Attention, si vous supprimez</w:t>
+      </w:r>
+      <w:r>
+        <w:rPr>
+          <w:rFonts w:ascii="Arial" w:hAnsi="Arial" w:cs="Arial"/>
+          <w:sz w:val="24"/>
+          <w:szCs w:val="24"/>
+        </w:rPr>
+        <w:t xml:space="preserve"> votre compte, celui-ci sera irrécupérable.</w:t>
       </w:r>
     </w:p>
     <w:p>
@@ -3177,7 +3369,23 @@
           <w:szCs w:val="24"/>
         </w:rPr>
         <w:tab/>
-        <w:t>Cliquer sur l’icône « déconnexion » dans le récapitulatif des informations, vous serez redirigé vers la page d’inscription/connexion. À bientôt sur Freetu !</w:t>
+        <w:t>Cliquez</w:t>
+      </w:r>
+      <w:r>
+        <w:rPr>
+          <w:rFonts w:ascii="Arial" w:hAnsi="Arial" w:cs="Arial"/>
+          <w:sz w:val="24"/>
+          <w:szCs w:val="24"/>
+        </w:rPr>
+        <w:t xml:space="preserve"> sur l’icône « D</w:t>
+      </w:r>
+      <w:r>
+        <w:rPr>
+          <w:rFonts w:ascii="Arial" w:hAnsi="Arial" w:cs="Arial"/>
+          <w:sz w:val="24"/>
+          <w:szCs w:val="24"/>
+        </w:rPr>
+        <w:t>éconnexion » dans le récapitulatif des informations, vous serez redirigé vers la page d’inscription/connexion. À bientôt sur Freetu !</w:t>
       </w:r>
     </w:p>
     <w:p>
@@ -3256,7 +3464,7 @@
             <w:rPr>
               <w:noProof/>
             </w:rPr>
-            <w:t>11</w:t>
+            <w:t>8</w:t>
           </w:r>
         </w:fldSimple>
       </w:p>
@@ -4660,7 +4868,7 @@
 </file>
 
 <file path=customXml/itemProps1.xml><?xml version="1.0" encoding="utf-8"?>
-<ds:datastoreItem xmlns:ds="http://schemas.openxmlformats.org/officeDocument/2006/customXml" ds:itemID="{858FFD73-77CD-4825-884C-B49AE5065EBF}">
+<ds:datastoreItem xmlns:ds="http://schemas.openxmlformats.org/officeDocument/2006/customXml" ds:itemID="{6DCEE820-6819-4F39-ABC4-A53AE47ADB30}">
   <ds:schemaRefs>
     <ds:schemaRef ds:uri="http://schemas.openxmlformats.org/officeDocument/2006/bibliography"/>
   </ds:schemaRefs>

</xml_diff>

<commit_message>
modif rapport utilisateur 4
</commit_message>
<xml_diff>
--- a/rapports/MANUEL UTILISATEUR.docx
+++ b/rapports/MANUEL UTILISATEUR.docx
@@ -1169,26 +1169,26 @@
           <w:lang w:eastAsia="fr-FR"/>
         </w:rPr>
         <w:drawing>
-          <wp:anchor distT="0" distB="0" distL="114300" distR="114300" simplePos="0" relativeHeight="251674624" behindDoc="0" locked="0" layoutInCell="1" allowOverlap="1">
+          <wp:anchor distT="0" distB="0" distL="114300" distR="114300" simplePos="0" relativeHeight="251676672" behindDoc="0" locked="0" layoutInCell="1" allowOverlap="1">
             <wp:simplePos x="0" y="0"/>
             <wp:positionH relativeFrom="column">
-              <wp:posOffset>-664845</wp:posOffset>
+              <wp:posOffset>-617220</wp:posOffset>
             </wp:positionH>
             <wp:positionV relativeFrom="paragraph">
-              <wp:posOffset>347345</wp:posOffset>
+              <wp:posOffset>366395</wp:posOffset>
             </wp:positionV>
-            <wp:extent cx="7503160" cy="3857625"/>
-            <wp:effectExtent l="19050" t="0" r="2540" b="0"/>
+            <wp:extent cx="7444105" cy="3886200"/>
+            <wp:effectExtent l="19050" t="0" r="4445" b="0"/>
             <wp:wrapThrough wrapText="bothSides">
               <wp:wrapPolygon edited="0">
                 <wp:start x="-55" y="0"/>
-                <wp:lineTo x="-55" y="21547"/>
-                <wp:lineTo x="21607" y="21547"/>
-                <wp:lineTo x="21607" y="0"/>
+                <wp:lineTo x="-55" y="21494"/>
+                <wp:lineTo x="21613" y="21494"/>
+                <wp:lineTo x="21613" y="0"/>
                 <wp:lineTo x="-55" y="0"/>
               </wp:wrapPolygon>
             </wp:wrapThrough>
-            <wp:docPr id="47" name="Image 28" descr="C:\Users\Alexis\Desktop\IUT\BDD\Projet S3\Sans titre 1.jpg"/>
+            <wp:docPr id="2" name="Image 1" descr="C:\Users\Alexis\Desktop\IUT\BDD\Projet S3\Sans titre 1.jpg"/>
             <wp:cNvGraphicFramePr>
               <a:graphicFrameLocks xmlns:a="http://schemas.openxmlformats.org/drawingml/2006/main" noChangeAspect="1"/>
             </wp:cNvGraphicFramePr>
@@ -1196,7 +1196,7 @@
               <a:graphicData uri="http://schemas.openxmlformats.org/drawingml/2006/picture">
                 <pic:pic xmlns:pic="http://schemas.openxmlformats.org/drawingml/2006/picture">
                   <pic:nvPicPr>
-                    <pic:cNvPr id="0" name="Picture 28" descr="C:\Users\Alexis\Desktop\IUT\BDD\Projet S3\Sans titre 1.jpg"/>
+                    <pic:cNvPr id="0" name="Picture 1" descr="C:\Users\Alexis\Desktop\IUT\BDD\Projet S3\Sans titre 1.jpg"/>
                     <pic:cNvPicPr>
                       <a:picLocks noChangeAspect="1" noChangeArrowheads="1"/>
                     </pic:cNvPicPr>
@@ -1211,7 +1211,7 @@
                   <pic:spPr bwMode="auto">
                     <a:xfrm>
                       <a:off x="0" y="0"/>
-                      <a:ext cx="7503160" cy="3857625"/>
+                      <a:ext cx="7444105" cy="3886200"/>
                     </a:xfrm>
                     <a:prstGeom prst="rect">
                       <a:avLst/>
@@ -3464,7 +3464,7 @@
             <w:rPr>
               <w:noProof/>
             </w:rPr>
-            <w:t>8</w:t>
+            <w:t>4</w:t>
           </w:r>
         </w:fldSimple>
       </w:p>
@@ -4868,7 +4868,7 @@
 </file>
 
 <file path=customXml/itemProps1.xml><?xml version="1.0" encoding="utf-8"?>
-<ds:datastoreItem xmlns:ds="http://schemas.openxmlformats.org/officeDocument/2006/customXml" ds:itemID="{6DCEE820-6819-4F39-ABC4-A53AE47ADB30}">
+<ds:datastoreItem xmlns:ds="http://schemas.openxmlformats.org/officeDocument/2006/customXml" ds:itemID="{288E56A0-BDA5-4864-B260-7D0829A8486E}">
   <ds:schemaRefs>
     <ds:schemaRef ds:uri="http://schemas.openxmlformats.org/officeDocument/2006/bibliography"/>
   </ds:schemaRefs>

</xml_diff>